<commit_message>
Updated Coursera.docx by removing the word 'alo'
</commit_message>
<xml_diff>
--- a/HomeWork/Ky 2A/Tổng hợp kỳ 2/DAM501.8(Khai phá dữ liệu)/Kiến thức/Coursera.docx
+++ b/HomeWork/Ky 2A/Tổng hợp kỳ 2/DAM501.8(Khai phá dữ liệu)/Kiến thức/Coursera.docx
@@ -9,13 +9,6 @@
           <w:lang w:val="en-US"/>
         </w:rPr>
       </w:pPr>
-      <w:r>
-        <w:rPr>
-          <w:rFonts w:hint="default"/>
-          <w:lang w:val="en-US"/>
-        </w:rPr>
-        <w:t>alo</w:t>
-      </w:r>
       <w:bookmarkStart w:id="0" w:name="_GoBack"/>
       <w:bookmarkEnd w:id="0"/>
     </w:p>

</xml_diff>